<commit_message>
Updated term project requirements
</commit_message>
<xml_diff>
--- a/TermProject/Term_Project_Instructions_CS235IM.docx
+++ b/TermProject/Term_Project_Instructions_CS235IM.docx
@@ -381,7 +381,7 @@
           <w:sz w:val="20"/>
           <w:szCs w:val="20"/>
         </w:rPr>
-        <w:t>following</w:t>
+        <w:t>more complex</w:t>
       </w:r>
       <w:r>
         <w:rPr>
@@ -390,7 +390,7 @@
           <w:sz w:val="20"/>
           <w:szCs w:val="20"/>
         </w:rPr>
-        <w:t xml:space="preserve"> iOS controls or </w:t>
+        <w:t xml:space="preserve"> controls or </w:t>
       </w:r>
       <w:r>
         <w:rPr>
@@ -451,18 +451,14 @@
           <w:sz w:val="20"/>
           <w:szCs w:val="20"/>
         </w:rPr>
-        <w:t>Split View</w:t>
+        <w:t>Table View</w:t>
       </w:r>
     </w:p>
     <w:p>
       <w:pPr>
-        <w:numPr>
-          <w:ilvl w:val="1"/>
-          <w:numId w:val="10"/>
-        </w:numPr>
         <w:shd w:val="clear" w:color="auto" w:fill="FFFFFF"/>
         <w:spacing w:after="0" w:line="218" w:lineRule="atLeast"/>
-        <w:ind w:right="240"/>
+        <w:ind w:left="1080" w:right="240"/>
         <w:rPr>
           <w:rFonts w:ascii="Arial" w:eastAsia="Times New Roman" w:hAnsi="Arial" w:cs="Arial"/>
           <w:color w:val="000000"/>
@@ -470,51 +466,8 @@
           <w:szCs w:val="20"/>
         </w:rPr>
       </w:pPr>
-      <w:r>
-        <w:rPr>
-          <w:rFonts w:ascii="Arial" w:eastAsia="Times New Roman" w:hAnsi="Arial" w:cs="Arial"/>
-          <w:color w:val="000000"/>
-          <w:sz w:val="20"/>
-          <w:szCs w:val="20"/>
-        </w:rPr>
-        <w:t>Table View</w:t>
-      </w:r>
-    </w:p>
-    <w:p>
-      <w:pPr>
-        <w:numPr>
-          <w:ilvl w:val="1"/>
-          <w:numId w:val="10"/>
-        </w:numPr>
-        <w:shd w:val="clear" w:color="auto" w:fill="FFFFFF"/>
-        <w:spacing w:after="0" w:line="218" w:lineRule="atLeast"/>
-        <w:ind w:right="240"/>
-        <w:rPr>
-          <w:rFonts w:ascii="Arial" w:eastAsia="Times New Roman" w:hAnsi="Arial" w:cs="Arial"/>
-          <w:color w:val="000000"/>
-          <w:sz w:val="20"/>
-          <w:szCs w:val="20"/>
-        </w:rPr>
-      </w:pPr>
-      <w:r>
-        <w:rPr>
-          <w:rFonts w:ascii="Arial" w:eastAsia="Times New Roman" w:hAnsi="Arial" w:cs="Arial"/>
-          <w:color w:val="000000"/>
-          <w:sz w:val="20"/>
-          <w:szCs w:val="20"/>
-        </w:rPr>
-        <w:t xml:space="preserve"> Pop-over</w:t>
-      </w:r>
-    </w:p>
-    <w:p>
-      <w:pPr>
-        <w:shd w:val="clear" w:color="auto" w:fill="FFFFFF"/>
-        <w:spacing w:after="240" w:line="218" w:lineRule="atLeast"/>
-        <w:rPr>
-          <w:rFonts w:eastAsia="Times New Roman" w:cs="Arial"/>
-          <w:color w:val="000000"/>
-        </w:rPr>
-      </w:pPr>
+      <w:bookmarkStart w:id="0" w:name="_GoBack"/>
+      <w:bookmarkEnd w:id="0"/>
     </w:p>
     <w:p>
       <w:pPr>
@@ -663,8 +616,6 @@
           <w:tab w:val="left" w:pos="5491"/>
         </w:tabs>
       </w:pPr>
-      <w:bookmarkStart w:id="0" w:name="_GoBack"/>
-      <w:bookmarkEnd w:id="0"/>
     </w:p>
     <w:sectPr>
       <w:headerReference w:type="first" r:id="rId7"/>

</xml_diff>